<commit_message>
Actualización del archivo Stakeholders del proyecto
</commit_message>
<xml_diff>
--- a/Stakeholders del proyecto .docx
+++ b/Stakeholders del proyecto .docx
@@ -4,24 +4,36 @@
   <w:body>
     <w:p>
       <w:pPr>
-        <w:rPr>
+        <w:jc w:val="center"/>
+        <w:rPr>
+          <w:rFonts w:ascii="Times New Roman" w:hAnsi="Times New Roman" w:cs="Times New Roman"/>
           <w:b/>
           <w:bCs/>
-          <w:lang w:val="es-MX"/>
-        </w:rPr>
-      </w:pPr>
-      <w:r>
-        <w:rPr>
+          <w:sz w:val="32"/>
+          <w:szCs w:val="32"/>
+          <w:lang w:val="es-MX"/>
+        </w:rPr>
+      </w:pPr>
+      <w:proofErr w:type="spellStart"/>
+      <w:r>
+        <w:rPr>
+          <w:rFonts w:ascii="Times New Roman" w:hAnsi="Times New Roman" w:cs="Times New Roman"/>
           <w:b/>
           <w:bCs/>
+          <w:sz w:val="32"/>
+          <w:szCs w:val="32"/>
           <w:lang w:val="es-MX"/>
         </w:rPr>
         <w:t>Stakeholders</w:t>
       </w:r>
-      <w:r>
-        <w:rPr>
+      <w:proofErr w:type="spellEnd"/>
+      <w:r>
+        <w:rPr>
+          <w:rFonts w:ascii="Times New Roman" w:hAnsi="Times New Roman" w:cs="Times New Roman"/>
           <w:b/>
           <w:bCs/>
+          <w:sz w:val="32"/>
+          <w:szCs w:val="32"/>
           <w:lang w:val="es-MX"/>
         </w:rPr>
         <w:t xml:space="preserve"> – Transporte compartido</w:t>
@@ -29,29 +41,46 @@
     </w:p>
     <w:p>
       <w:pPr>
-        <w:rPr>
+        <w:jc w:val="center"/>
+        <w:rPr>
+          <w:rFonts w:ascii="Times New Roman" w:hAnsi="Times New Roman" w:cs="Times New Roman"/>
           <w:b/>
           <w:bCs/>
-          <w:lang w:val="es-MX"/>
-        </w:rPr>
-      </w:pPr>
-      <w:r>
-        <w:rPr>
+          <w:sz w:val="32"/>
+          <w:szCs w:val="32"/>
+          <w:lang w:val="es-MX"/>
+        </w:rPr>
+      </w:pPr>
+    </w:p>
+    <w:p>
+      <w:pPr>
+        <w:rPr>
+          <w:rFonts w:ascii="Times New Roman" w:hAnsi="Times New Roman" w:cs="Times New Roman"/>
           <w:b/>
           <w:bCs/>
           <w:lang w:val="es-MX"/>
         </w:rPr>
+      </w:pPr>
+      <w:r>
+        <w:rPr>
+          <w:rFonts w:ascii="Times New Roman" w:hAnsi="Times New Roman" w:cs="Times New Roman"/>
+          <w:b/>
+          <w:bCs/>
+          <w:lang w:val="es-MX"/>
+        </w:rPr>
         <w:t>Internos</w:t>
       </w:r>
     </w:p>
     <w:p>
       <w:pPr>
         <w:rPr>
-          <w:lang w:val="es-MX"/>
-        </w:rPr>
-      </w:pPr>
-      <w:r>
-        <w:rPr>
+          <w:rFonts w:ascii="Times New Roman" w:hAnsi="Times New Roman" w:cs="Times New Roman"/>
+          <w:lang w:val="es-MX"/>
+        </w:rPr>
+      </w:pPr>
+      <w:r>
+        <w:rPr>
+          <w:rFonts w:ascii="Times New Roman" w:hAnsi="Times New Roman" w:cs="Times New Roman"/>
           <w:b/>
           <w:bCs/>
           <w:lang w:val="es-MX"/>
@@ -60,27 +89,52 @@
       </w:r>
       <w:r>
         <w:rPr>
+          <w:rFonts w:ascii="Times New Roman" w:hAnsi="Times New Roman" w:cs="Times New Roman"/>
           <w:lang w:val="es-MX"/>
         </w:rPr>
         <w:t>Desarrolladores y equipo técnico</w:t>
+      </w:r>
+      <w:r>
+        <w:rPr>
+          <w:rFonts w:ascii="Times New Roman" w:hAnsi="Times New Roman" w:cs="Times New Roman"/>
+          <w:lang w:val="es-MX"/>
+        </w:rPr>
+        <w:t xml:space="preserve"> (+)</w:t>
       </w:r>
     </w:p>
     <w:p>
       <w:pPr>
         <w:rPr>
-          <w:lang w:val="es-MX"/>
-        </w:rPr>
-      </w:pPr>
-      <w:r>
-        <w:rPr>
-          <w:lang w:val="es-MX"/>
-        </w:rPr>
-        <w:t>-Administradores del sistema</w:t>
+          <w:rFonts w:ascii="Times New Roman" w:hAnsi="Times New Roman" w:cs="Times New Roman"/>
+          <w:lang w:val="es-MX"/>
+        </w:rPr>
+      </w:pPr>
+      <w:r>
+        <w:rPr>
+          <w:rFonts w:ascii="Times New Roman" w:hAnsi="Times New Roman" w:cs="Times New Roman"/>
+          <w:lang w:val="es-MX"/>
+        </w:rPr>
+        <w:t xml:space="preserve">-Administradores del </w:t>
+      </w:r>
+      <w:r>
+        <w:rPr>
+          <w:rFonts w:ascii="Times New Roman" w:hAnsi="Times New Roman" w:cs="Times New Roman"/>
+          <w:lang w:val="es-MX"/>
+        </w:rPr>
+        <w:t>sistema (</w:t>
+      </w:r>
+      <w:r>
+        <w:rPr>
+          <w:rFonts w:ascii="Times New Roman" w:hAnsi="Times New Roman" w:cs="Times New Roman"/>
+          <w:lang w:val="es-MX"/>
+        </w:rPr>
+        <w:t>+)</w:t>
       </w:r>
     </w:p>
     <w:p>
       <w:pPr>
         <w:rPr>
+          <w:rFonts w:ascii="Times New Roman" w:hAnsi="Times New Roman" w:cs="Times New Roman"/>
           <w:b/>
           <w:bCs/>
           <w:lang w:val="es-MX"/>
@@ -88,6 +142,7 @@
       </w:pPr>
       <w:r>
         <w:rPr>
+          <w:rFonts w:ascii="Times New Roman" w:hAnsi="Times New Roman" w:cs="Times New Roman"/>
           <w:b/>
           <w:bCs/>
           <w:lang w:val="es-MX"/>
@@ -96,6 +151,7 @@
       </w:r>
       <w:r>
         <w:rPr>
+          <w:rFonts w:ascii="Times New Roman" w:hAnsi="Times New Roman" w:cs="Times New Roman"/>
           <w:b/>
           <w:bCs/>
           <w:lang w:val="es-MX"/>
@@ -106,11 +162,13 @@
     <w:p>
       <w:pPr>
         <w:rPr>
-          <w:lang w:val="es-MX"/>
-        </w:rPr>
-      </w:pPr>
-      <w:r>
-        <w:rPr>
+          <w:rFonts w:ascii="Times New Roman" w:hAnsi="Times New Roman" w:cs="Times New Roman"/>
+          <w:lang w:val="es-MX"/>
+        </w:rPr>
+      </w:pPr>
+      <w:r>
+        <w:rPr>
+          <w:rFonts w:ascii="Times New Roman" w:hAnsi="Times New Roman" w:cs="Times New Roman"/>
           <w:b/>
           <w:bCs/>
           <w:lang w:val="es-MX"/>
@@ -119,6 +177,7 @@
       </w:r>
       <w:r>
         <w:rPr>
+          <w:rFonts w:ascii="Times New Roman" w:hAnsi="Times New Roman" w:cs="Times New Roman"/>
           <w:b/>
           <w:bCs/>
           <w:lang w:val="es-MX"/>
@@ -127,157 +186,224 @@
       </w:r>
       <w:r>
         <w:rPr>
+          <w:rFonts w:ascii="Times New Roman" w:hAnsi="Times New Roman" w:cs="Times New Roman"/>
           <w:lang w:val="es-MX"/>
         </w:rPr>
         <w:t xml:space="preserve">Gremios de </w:t>
       </w:r>
       <w:r>
         <w:rPr>
-          <w:lang w:val="es-MX"/>
-        </w:rPr>
-        <w:t xml:space="preserve">transporte </w:t>
-      </w:r>
-      <w:r>
-        <w:rPr>
-          <w:lang w:val="es-MX"/>
-        </w:rPr>
-        <w:t>(</w:t>
-      </w:r>
-      <w:r>
-        <w:rPr>
-          <w:lang w:val="es-MX"/>
-        </w:rPr>
-        <w:t xml:space="preserve">buses, taxi, </w:t>
-      </w:r>
-      <w:r>
-        <w:rPr>
-          <w:lang w:val="es-MX"/>
-        </w:rPr>
-        <w:t>Uber</w:t>
-      </w:r>
-      <w:r>
-        <w:rPr>
-          <w:lang w:val="es-MX"/>
-        </w:rPr>
-        <w:t>...)</w:t>
+          <w:rFonts w:ascii="Times New Roman" w:hAnsi="Times New Roman" w:cs="Times New Roman"/>
+          <w:lang w:val="es-MX"/>
+        </w:rPr>
+        <w:t>transporte (buses, taxi, Uber...)</w:t>
+      </w:r>
+      <w:r>
+        <w:rPr>
+          <w:rFonts w:ascii="Times New Roman" w:hAnsi="Times New Roman" w:cs="Times New Roman"/>
+          <w:lang w:val="es-MX"/>
+        </w:rPr>
+        <w:t xml:space="preserve"> (-)</w:t>
       </w:r>
     </w:p>
     <w:p>
       <w:pPr>
         <w:rPr>
-          <w:lang w:val="es-MX"/>
-        </w:rPr>
-      </w:pPr>
-      <w:r>
-        <w:rPr>
-          <w:lang w:val="es-MX"/>
-        </w:rPr>
-        <w:t>- P</w:t>
-      </w:r>
-      <w:r>
-        <w:rPr>
-          <w:lang w:val="es-MX"/>
-        </w:rPr>
-        <w:t xml:space="preserve">restadores de transporte </w:t>
-      </w:r>
-      <w:r>
-        <w:rPr>
-          <w:lang w:val="es-MX"/>
-        </w:rPr>
-        <w:t>independientes (</w:t>
-      </w:r>
-      <w:r>
-        <w:rPr>
-          <w:lang w:val="es-MX"/>
-        </w:rPr>
-        <w:t>motos de la u)</w:t>
+          <w:rFonts w:ascii="Times New Roman" w:hAnsi="Times New Roman" w:cs="Times New Roman"/>
+          <w:lang w:val="es-MX"/>
+        </w:rPr>
+      </w:pPr>
+      <w:r>
+        <w:rPr>
+          <w:rFonts w:ascii="Times New Roman" w:hAnsi="Times New Roman" w:cs="Times New Roman"/>
+          <w:lang w:val="es-MX"/>
+        </w:rPr>
+        <w:t>- Prestadores de transporte independientes (moto</w:t>
+      </w:r>
+      <w:r>
+        <w:rPr>
+          <w:rFonts w:ascii="Times New Roman" w:hAnsi="Times New Roman" w:cs="Times New Roman"/>
+          <w:lang w:val="es-MX"/>
+        </w:rPr>
+        <w:t>taxistas, taxistas</w:t>
+      </w:r>
+      <w:r>
+        <w:rPr>
+          <w:rFonts w:ascii="Times New Roman" w:hAnsi="Times New Roman" w:cs="Times New Roman"/>
+          <w:lang w:val="es-MX"/>
+        </w:rPr>
+        <w:t>)</w:t>
+      </w:r>
+      <w:r>
+        <w:rPr>
+          <w:rFonts w:ascii="Times New Roman" w:hAnsi="Times New Roman" w:cs="Times New Roman"/>
+          <w:lang w:val="es-MX"/>
+        </w:rPr>
+        <w:t xml:space="preserve"> </w:t>
+      </w:r>
+      <w:r>
+        <w:rPr>
+          <w:rFonts w:ascii="Times New Roman" w:hAnsi="Times New Roman" w:cs="Times New Roman"/>
+          <w:lang w:val="es-MX"/>
+        </w:rPr>
+        <w:t>(+)</w:t>
       </w:r>
     </w:p>
     <w:p>
       <w:pPr>
         <w:rPr>
-          <w:lang w:val="es-MX"/>
-        </w:rPr>
-      </w:pPr>
-      <w:r>
-        <w:rPr>
-          <w:lang w:val="es-MX"/>
-        </w:rPr>
-        <w:t>-</w:t>
-      </w:r>
-      <w:r>
-        <w:rPr>
-          <w:lang w:val="es-MX"/>
-        </w:rPr>
-        <w:t xml:space="preserve">personas desempleados con </w:t>
-      </w:r>
-      <w:r>
-        <w:rPr>
-          <w:lang w:val="es-MX"/>
-        </w:rPr>
-        <w:t>automóvil</w:t>
-      </w:r>
-      <w:r>
-        <w:rPr>
-          <w:lang w:val="es-MX"/>
-        </w:rPr>
-        <w:t xml:space="preserve"> (prestadores del servicio)</w:t>
+          <w:rFonts w:ascii="Times New Roman" w:hAnsi="Times New Roman" w:cs="Times New Roman"/>
+          <w:lang w:val="es-MX"/>
+        </w:rPr>
+      </w:pPr>
+      <w:r>
+        <w:rPr>
+          <w:rFonts w:ascii="Times New Roman" w:hAnsi="Times New Roman" w:cs="Times New Roman"/>
+          <w:lang w:val="es-MX"/>
+        </w:rPr>
+        <w:t>-personas desempleados con automóvil (</w:t>
+      </w:r>
+      <w:r>
+        <w:rPr>
+          <w:rFonts w:ascii="Times New Roman" w:hAnsi="Times New Roman" w:cs="Times New Roman"/>
+          <w:lang w:val="es-MX"/>
+        </w:rPr>
+        <w:t>+</w:t>
+      </w:r>
+      <w:r>
+        <w:rPr>
+          <w:rFonts w:ascii="Times New Roman" w:hAnsi="Times New Roman" w:cs="Times New Roman"/>
+          <w:lang w:val="es-MX"/>
+        </w:rPr>
+        <w:t>)</w:t>
       </w:r>
     </w:p>
     <w:p>
       <w:pPr>
         <w:rPr>
-          <w:lang w:val="es-MX"/>
-        </w:rPr>
-      </w:pPr>
-      <w:r>
-        <w:rPr>
+          <w:rFonts w:ascii="Times New Roman" w:hAnsi="Times New Roman" w:cs="Times New Roman"/>
+          <w:lang w:val="es-MX"/>
+        </w:rPr>
+      </w:pPr>
+      <w:r>
+        <w:rPr>
+          <w:rFonts w:ascii="Times New Roman" w:hAnsi="Times New Roman" w:cs="Times New Roman"/>
           <w:lang w:val="es-MX"/>
         </w:rPr>
         <w:t>-</w:t>
       </w:r>
       <w:r>
         <w:rPr>
+          <w:rFonts w:ascii="Times New Roman" w:hAnsi="Times New Roman" w:cs="Times New Roman"/>
           <w:lang w:val="es-MX"/>
         </w:rPr>
         <w:t>Clientes o pasajeros</w:t>
       </w:r>
       <w:r>
         <w:rPr>
+          <w:rFonts w:ascii="Times New Roman" w:hAnsi="Times New Roman" w:cs="Times New Roman"/>
           <w:lang w:val="es-MX"/>
         </w:rPr>
         <w:t xml:space="preserve"> </w:t>
+      </w:r>
+      <w:r>
+        <w:rPr>
+          <w:rFonts w:ascii="Times New Roman" w:hAnsi="Times New Roman" w:cs="Times New Roman"/>
+          <w:lang w:val="es-MX"/>
+        </w:rPr>
+        <w:t>(+)</w:t>
       </w:r>
     </w:p>
     <w:p>
       <w:pPr>
         <w:rPr>
-          <w:lang w:val="es-MX"/>
-        </w:rPr>
-      </w:pPr>
-      <w:r>
-        <w:rPr>
+          <w:rFonts w:ascii="Times New Roman" w:hAnsi="Times New Roman" w:cs="Times New Roman"/>
+          <w:lang w:val="es-MX"/>
+        </w:rPr>
+      </w:pPr>
+      <w:r>
+        <w:rPr>
+          <w:rFonts w:ascii="Times New Roman" w:hAnsi="Times New Roman" w:cs="Times New Roman"/>
           <w:lang w:val="es-MX"/>
         </w:rPr>
         <w:t>-Bancos o plataformas de pago</w:t>
+      </w:r>
+      <w:r>
+        <w:rPr>
+          <w:rFonts w:ascii="Times New Roman" w:hAnsi="Times New Roman" w:cs="Times New Roman"/>
+          <w:lang w:val="es-MX"/>
+        </w:rPr>
+        <w:t xml:space="preserve"> </w:t>
+      </w:r>
+      <w:r>
+        <w:rPr>
+          <w:rFonts w:ascii="Times New Roman" w:hAnsi="Times New Roman" w:cs="Times New Roman"/>
+          <w:lang w:val="es-MX"/>
+        </w:rPr>
+        <w:t>(</w:t>
+      </w:r>
+      <w:r>
+        <w:rPr>
+          <w:rFonts w:ascii="Times New Roman" w:hAnsi="Times New Roman" w:cs="Times New Roman"/>
+          <w:lang w:val="es-MX"/>
+        </w:rPr>
+        <w:t>+</w:t>
+      </w:r>
+      <w:r>
+        <w:rPr>
+          <w:rFonts w:ascii="Times New Roman" w:hAnsi="Times New Roman" w:cs="Times New Roman"/>
+          <w:lang w:val="es-MX"/>
+        </w:rPr>
+        <w:t>)</w:t>
       </w:r>
     </w:p>
     <w:p>
       <w:pPr>
         <w:rPr>
-          <w:lang w:val="es-MX"/>
-        </w:rPr>
-      </w:pPr>
-      <w:r>
-        <w:rPr>
+          <w:rFonts w:ascii="Times New Roman" w:hAnsi="Times New Roman" w:cs="Times New Roman"/>
+          <w:lang w:val="es-MX"/>
+        </w:rPr>
+      </w:pPr>
+      <w:r>
+        <w:rPr>
+          <w:rFonts w:ascii="Times New Roman" w:hAnsi="Times New Roman" w:cs="Times New Roman"/>
           <w:lang w:val="es-MX"/>
         </w:rPr>
         <w:t>-Autoridades y reguladores de transporte</w:t>
+      </w:r>
+      <w:r>
+        <w:rPr>
+          <w:rFonts w:ascii="Times New Roman" w:hAnsi="Times New Roman" w:cs="Times New Roman"/>
+          <w:lang w:val="es-MX"/>
+        </w:rPr>
+        <w:t xml:space="preserve"> </w:t>
+      </w:r>
+      <w:r>
+        <w:rPr>
+          <w:rFonts w:ascii="Times New Roman" w:hAnsi="Times New Roman" w:cs="Times New Roman"/>
+          <w:lang w:val="es-MX"/>
+        </w:rPr>
+        <w:t>(</w:t>
+      </w:r>
+      <w:r>
+        <w:rPr>
+          <w:rFonts w:ascii="Times New Roman" w:hAnsi="Times New Roman" w:cs="Times New Roman"/>
+          <w:lang w:val="es-MX"/>
+        </w:rPr>
+        <w:t>-</w:t>
+      </w:r>
+      <w:r>
+        <w:rPr>
+          <w:rFonts w:ascii="Times New Roman" w:hAnsi="Times New Roman" w:cs="Times New Roman"/>
+          <w:lang w:val="es-MX"/>
+        </w:rPr>
+        <w:t>)</w:t>
       </w:r>
     </w:p>
     <w:p>
       <w:pPr>
         <w:rPr>
+          <w:rFonts w:ascii="Times New Roman" w:hAnsi="Times New Roman" w:cs="Times New Roman"/>
           <w:lang w:val="es-MX"/>
         </w:rPr>
       </w:pPr>

</xml_diff>